<commit_message>
Corrected citations to the best of my abilities
</commit_message>
<xml_diff>
--- a/documentation/search-strategy.docx
+++ b/documentation/search-strategy.docx
@@ -271,7 +271,7 @@
       <text:p text:style-name="P4">
         Amato, J. D., Morris, S., &amp; Shin, H. S. (2002). Communication and monetary policy. 
         <text:span text:style-name="Emphasis">Oxford Review of Economic Policy, 18</text:span>
-        (4), 495–503.
+        (4), 495–503. https://doi.org/10.1093/oxrep/18.4.495
       </text:p>
       <text:p text:style-name="P4"/>
       <text:p text:style-name="P5">
@@ -282,9 +282,9 @@
       <text:p text:style-name="P5"/>
       <text:p text:style-name="P5"/>
       <text:p text:style-name="P5">
-        Andersson, Malin, Hans Dillén, and Peter Sellin. 2006. “Monetary Policy Signaling and Movements in the Term Structure of Interest Rates.” 
+        Andersson, M., Dillén, H., &amp; Sellin, P. (2006). Monetary policy signaling and movements in the term structure of interest rates. 
         <text:span text:style-name="Emphasis">Journal of Monetary Economics, 53</text:span>
-        (8): 1815–55.
+        (8), 1815–1855. https://doi.org/10.1016/j.jmoneco.2006.05.011
       </text:p>
       <text:p text:style-name="P5"/>
       <text:p text:style-name="P9">
@@ -309,9 +309,9 @@
       <text:p text:style-name="P5"/>
       <text:p text:style-name="P5"/>
       <text:p text:style-name="P5">
-        Archer, David. 2004. “Communication with the Public.” In 
+        Archer, D. (2004). “Communication with the Public.” In 
         <text:span text:style-name="Emphasis">Practical Experience with Inflation Targeting</text:span>
-        , 145–55. Prague: Czech National Bank.
+         (pp. 145–155). Prague: Czech National Bank.
       </text:p>
       <text:p text:style-name="P5"/>
       <text:p text:style-name="P10">Didn’t find it :(</text:p>
@@ -323,9 +323,9 @@
       <text:p text:style-name="P5"/>
       <text:p text:style-name="P5"/>
       <text:p text:style-name="P5">
-        Ball, Laurence, and Niamh Sheridan. 2005. “Does Inflation Targeting Matter?” In 
+        Ball, L., &amp; Sheridan, N. (2005). Does inflation targeting matter? In B. S. Bernanke &amp; M. Woodford (Eds.), 
         <text:span text:style-name="Emphasis">The Inflation-Targeting Debate</text:span>
-        , ed. Ben S. Bernanke and Michael Woodford, 249–76. Chicago and London: University of Chicago Press.
+         (pp. 249–276). Chicago, IL: University of Chicago Press.
       </text:p>
       <text:p text:style-name="P5"/>
       <text:p text:style-name="P10">Found with Google scholar</text:p>
@@ -351,11 +351,11 @@
 <office:document-meta xmlns:grddl="http://www.w3.org/2003/g/data-view#" xmlns:meta="urn:oasis:names:tc:opendocument:xmlns:meta:1.0" xmlns:dc="http://purl.org/dc/elements/1.1/" xmlns:xlink="http://www.w3.org/1999/xlink" xmlns:ooo="http://openoffice.org/2004/office" xmlns:office="urn:oasis:names:tc:opendocument:xmlns:office:1.0" office:version="1.4">
   <office:meta>
     <meta:creation-date>2025-10-15T20:47:16.660131935</meta:creation-date>
-    <dc:date>2025-10-15T22:48:33.441461851</dc:date>
-    <meta:editing-duration>PT23M34S</meta:editing-duration>
-    <meta:editing-cycles>3</meta:editing-cycles>
+    <dc:date>2025-10-15T22:56:43.124797277</dc:date>
+    <meta:editing-duration>PT25M45S</meta:editing-duration>
+    <meta:editing-cycles>4</meta:editing-cycles>
     <meta:generator>LibreOffice/25.2.6.2$Linux_X86_64 LibreOffice_project/520$Build-2</meta:generator>
-    <meta:document-statistic meta:table-count="0" meta:image-count="0" meta:object-count="0" meta:page-count="2" meta:paragraph-count="26" meta:word-count="277" meta:character-count="1904" meta:non-whitespace-character-count="1649"/>
+    <meta:document-statistic meta:table-count="0" meta:image-count="0" meta:object-count="0" meta:page-count="2" meta:paragraph-count="26" meta:word-count="280" meta:character-count="1969" meta:non-whitespace-character-count="1711"/>
   </office:meta>
 </office:document-meta>
 </file>
@@ -364,7 +364,7 @@
 <office:document-settings xmlns:config="urn:oasis:names:tc:opendocument:xmlns:config:1.0" xmlns:xlink="http://www.w3.org/1999/xlink" xmlns:ooo="http://openoffice.org/2004/office" xmlns:office="urn:oasis:names:tc:opendocument:xmlns:office:1.0" office:version="1.4">
   <office:settings>
     <config:config-item-set config:name="ooo:view-settings">
-      <config:config-item config:name="ViewAreaTop" config:type="long">35105</config:config-item>
+      <config:config-item config:name="ViewAreaTop" config:type="long">27728</config:config-item>
       <config:config-item config:name="ViewAreaLeft" config:type="long">0</config:config-item>
       <config:config-item config:name="ViewAreaWidth" config:type="long">23312</config:config-item>
       <config:config-item config:name="ViewAreaHeight" config:type="long">22280</config:config-item>
@@ -374,11 +374,11 @@
         <config:config-item-map-entry>
           <config:config-item config:name="ViewId" config:type="string">view2</config:config-item>
           <config:config-item config:name="ViewLeft" config:type="long">2861</config:config-item>
-          <config:config-item config:name="ViewTop" config:type="long">49906</config:config-item>
+          <config:config-item config:name="ViewTop" config:type="long">39594</config:config-item>
           <config:config-item config:name="VisibleLeft" config:type="long">0</config:config-item>
-          <config:config-item config:name="VisibleTop" config:type="long">35105</config:config-item>
+          <config:config-item config:name="VisibleTop" config:type="long">27728</config:config-item>
           <config:config-item config:name="VisibleRight" config:type="long">23310</config:config-item>
-          <config:config-item config:name="VisibleBottom" config:type="long">57383</config:config-item>
+          <config:config-item config:name="VisibleBottom" config:type="long">50006</config:config-item>
           <config:config-item config:name="ZoomType" config:type="short">0</config:config-item>
           <config:config-item config:name="ViewLayoutColumns" config:type="short">1</config:config-item>
           <config:config-item config:name="ViewLayoutBookMode" config:type="boolean">false</config:config-item>
@@ -504,7 +504,7 @@
       <config:config-item config:name="UseOldPrinterMetrics" config:type="boolean">false</config:config-item>
       <config:config-item config:name="RedlineProtectionKey" config:type="base64Binary"/>
       <config:config-item config:name="TabsRelativeToIndent" config:type="boolean">true</config:config-item>
-      <config:config-item config:name="Rsid" config:type="int">1208567</config:config-item>
+      <config:config-item config:name="Rsid" config:type="int">1209584</config:config-item>
       <config:config-item config:name="UpdateFromTemplate" config:type="boolean">true</config:config-item>
       <config:config-item config:name="ProtectForm" config:type="boolean">false</config:config-item>
       <config:config-item config:name="MsWordCompMinLineHeightByFly" config:type="boolean">false</config:config-item>
@@ -526,7 +526,7 @@
   <office:styles>
     <style:default-style style:family="graphic">
       <style:graphic-properties svg:stroke-color="#3465a4" draw:fill-color="#729fcf" fo:wrap-option="no-wrap" draw:shadow-offset-x="0.1181in" draw:shadow-offset-y="0.1181in" draw:start-line-spacing-horizontal="0.1114in" draw:start-line-spacing-vertical="0.1114in" draw:end-line-spacing-horizontal="0.1114in" draw:end-line-spacing-vertical="0.1114in" style:writing-mode="lr-tb" style:flow-with-text="false"/>
-      <style:paragraph-properties style:text-autospace="ideograph-alpha" style:line-break="strict" loext:tab-stop-distance="0in" style:font-independent-line-spacing="false">
+      <style:paragraph-properties style:text-autospace="ideograph-alpha" style:line-break="strict" loext:tab-stop-distance="0in" style:writing-mode="lr-tb" style:font-independent-line-spacing="false">
         <style:tab-stops/>
       </style:paragraph-properties>
       <style:text-properties style:use-window-font-color="true" loext:opacity="0%" style:font-name="Noto Serif" fo:font-size="12pt" fo:language="en" fo:country="US" style:letter-kerning="true" style:font-name-asian="Noto Serif CJK SC" style:font-size-asian="10.5pt" style:language-asian="zh" style:country-asian="CN" style:font-name-complex="FreeSans1" style:font-size-complex="12pt" style:language-complex="hi" style:country-complex="IN"/>

</xml_diff>